<commit_message>
update word 2018-06-06 02:13:17
</commit_message>
<xml_diff>
--- a/Ethereum Solidity Mapping获取调查报告ver1.0.docx
+++ b/Ethereum Solidity Mapping获取调查报告ver1.0.docx
@@ -9,11 +9,19 @@
           <w:rFonts w:ascii="MS Mincho" w:eastAsia="MS Mincho" w:hAnsi="MS Mincho" w:cs="MS Mincho"/>
         </w:rPr>
       </w:pPr>
-      <w:r>
-        <w:rPr>
-          <w:rFonts w:hint="eastAsia"/>
-        </w:rPr>
-        <w:t>Ethereum Solidity Mapping</w:t>
+      <w:proofErr w:type="spellStart"/>
+      <w:r>
+        <w:rPr>
+          <w:rFonts w:hint="eastAsia"/>
+        </w:rPr>
+        <w:t>Ethereum</w:t>
+      </w:r>
+      <w:proofErr w:type="spellEnd"/>
+      <w:r>
+        <w:rPr>
+          <w:rFonts w:hint="eastAsia"/>
+        </w:rPr>
+        <w:t xml:space="preserve"> Solidity Mapping</w:t>
       </w:r>
       <w:r>
         <w:rPr>
@@ -106,8 +114,13 @@
         <w:ind w:left="3780" w:firstLine="420"/>
       </w:pPr>
       <w:r>
-        <w:t xml:space="preserve">  Author: WildSaoFeng</w:t>
-      </w:r>
+        <w:t xml:space="preserve">  Author: </w:t>
+      </w:r>
+      <w:proofErr w:type="spellStart"/>
+      <w:r>
+        <w:t>WildSaoFeng</w:t>
+      </w:r>
+      <w:proofErr w:type="spellEnd"/>
     </w:p>
     <w:p>
       <w:pPr>
@@ -294,9 +307,6 @@
           <w:numId w:val="2"/>
         </w:numPr>
         <w:ind w:firstLineChars="0"/>
-        <w:rPr>
-          <w:rFonts w:hint="eastAsia"/>
-        </w:rPr>
       </w:pPr>
       <w:r>
         <w:rPr>
@@ -313,9 +323,6 @@
           <w:numId w:val="2"/>
         </w:numPr>
         <w:ind w:firstLineChars="0"/>
-        <w:rPr>
-          <w:rFonts w:hint="eastAsia"/>
-        </w:rPr>
       </w:pPr>
       <w:r>
         <w:rPr>
@@ -332,15 +339,26 @@
           <w:numId w:val="2"/>
         </w:numPr>
         <w:ind w:firstLineChars="0"/>
-        <w:rPr>
-          <w:rFonts w:hint="eastAsia"/>
-        </w:rPr>
-      </w:pPr>
-      <w:r>
-        <w:rPr>
-          <w:rFonts w:hint="eastAsia"/>
-        </w:rPr>
-        <w:t>调用web3的addressAt只能获取mapping的第一个量</w:t>
+      </w:pPr>
+      <w:r>
+        <w:rPr>
+          <w:rFonts w:hint="eastAsia"/>
+        </w:rPr>
+        <w:t>调用web3的</w:t>
+      </w:r>
+      <w:proofErr w:type="spellStart"/>
+      <w:r>
+        <w:rPr>
+          <w:rFonts w:hint="eastAsia"/>
+        </w:rPr>
+        <w:t>addressAt</w:t>
+      </w:r>
+      <w:proofErr w:type="spellEnd"/>
+      <w:r>
+        <w:rPr>
+          <w:rFonts w:hint="eastAsia"/>
+        </w:rPr>
+        <w:t>只能获取mapping的第一个量</w:t>
       </w:r>
     </w:p>
     <w:p>
@@ -382,15 +400,26 @@
         <w:pStyle w:val="a5"/>
         <w:ind w:left="420" w:firstLineChars="0" w:firstLine="0"/>
         <w:jc w:val="left"/>
-        <w:rPr>
-          <w:rFonts w:hint="eastAsia"/>
-        </w:rPr>
-      </w:pPr>
-      <w:r>
-        <w:rPr>
-          <w:rFonts w:hint="eastAsia"/>
-        </w:rPr>
-        <w:t>利用Etherscan把所有跟EOS的数据爬下来，在本地求取所有相关交易的Address数组。好处是不需要搭建全节点，缺点是网页要反反爬虫、带宽要求高</w:t>
+      </w:pPr>
+      <w:r>
+        <w:rPr>
+          <w:rFonts w:hint="eastAsia"/>
+        </w:rPr>
+        <w:t>利用</w:t>
+      </w:r>
+      <w:proofErr w:type="spellStart"/>
+      <w:r>
+        <w:rPr>
+          <w:rFonts w:hint="eastAsia"/>
+        </w:rPr>
+        <w:t>Etherscan</w:t>
+      </w:r>
+      <w:proofErr w:type="spellEnd"/>
+      <w:r>
+        <w:rPr>
+          <w:rFonts w:hint="eastAsia"/>
+        </w:rPr>
+        <w:t>把所有跟EOS的数据爬下来，在本地求取所有相关交易的Address数组。好处是不需要搭建全节点，缺点是网页要反反爬虫、带宽要求高</w:t>
       </w:r>
     </w:p>
     <w:p>
@@ -398,15 +427,20 @@
         <w:pStyle w:val="a5"/>
         <w:ind w:left="420" w:firstLineChars="0" w:firstLine="0"/>
         <w:jc w:val="left"/>
-        <w:rPr>
-          <w:rFonts w:hint="eastAsia"/>
-        </w:rPr>
-      </w:pPr>
-      <w:r>
-        <w:rPr>
-          <w:rFonts w:hint="eastAsia"/>
-        </w:rPr>
-        <w:t xml:space="preserve">Git仓库： </w:t>
+      </w:pPr>
+      <w:proofErr w:type="spellStart"/>
+      <w:r>
+        <w:rPr>
+          <w:rFonts w:hint="eastAsia"/>
+        </w:rPr>
+        <w:t>Git</w:t>
+      </w:r>
+      <w:proofErr w:type="spellEnd"/>
+      <w:r>
+        <w:rPr>
+          <w:rFonts w:hint="eastAsia"/>
+        </w:rPr>
+        <w:t xml:space="preserve">仓库： </w:t>
       </w:r>
       <w:hyperlink r:id="rId9" w:history="1">
         <w:r>
@@ -422,25 +456,40 @@
         </w:rPr>
         <w:t xml:space="preserve"> 75%完成</w:t>
       </w:r>
-      <w:bookmarkStart w:id="0" w:name="_GoBack"/>
-      <w:bookmarkEnd w:id="0"/>
     </w:p>
     <w:p>
       <w:pPr>
         <w:pStyle w:val="a5"/>
         <w:ind w:left="420" w:firstLineChars="0" w:firstLine="0"/>
         <w:jc w:val="left"/>
-        <w:rPr>
-          <w:rFonts w:hint="eastAsia"/>
-        </w:rPr>
-      </w:pPr>
+      </w:pPr>
+      <w:r>
+        <w:rPr>
+          <w:rFonts w:hint="eastAsia"/>
+        </w:rPr>
+        <w:t>【更新日志】2018年05月31日14:28:38 方法一不可行，原因是</w:t>
+      </w:r>
+      <w:proofErr w:type="spellStart"/>
+      <w:r>
+        <w:rPr>
+          <w:rFonts w:hint="eastAsia"/>
+        </w:rPr>
+        <w:t>Etherscan</w:t>
+      </w:r>
+      <w:proofErr w:type="spellEnd"/>
+      <w:r>
+        <w:rPr>
+          <w:rFonts w:hint="eastAsia"/>
+        </w:rPr>
+        <w:t>不提供全部数据</w:t>
+      </w:r>
     </w:p>
     <w:p>
       <w:pPr>
         <w:pStyle w:val="a5"/>
         <w:numPr>
-          <w:ilvl w:val="0"/>
-          <w:numId w:val="4"/>
+          <w:ilvl w:val="2"/>
+          <w:numId w:val="2"/>
         </w:numPr>
         <w:ind w:firstLineChars="0"/>
         <w:jc w:val="left"/>
@@ -449,47 +498,7 @@
         <w:rPr>
           <w:rFonts w:hint="eastAsia"/>
         </w:rPr>
-        <w:t xml:space="preserve"> 本地获取+本地分析</w:t>
-      </w:r>
-    </w:p>
-    <w:p>
-      <w:pPr>
-        <w:ind w:left="360"/>
-        <w:jc w:val="left"/>
-      </w:pPr>
-      <w:r>
-        <w:rPr>
-          <w:rFonts w:hint="eastAsia"/>
-        </w:rPr>
-        <w:t>通过Web3与本地Ethereum全节点交互，批量处理查询js脚本，最后获取Address数据。注，Balance有Public方法：balanceOf()。好处是速度快，方便，缺点需要搭建全节点环境</w:t>
-      </w:r>
-    </w:p>
-    <w:p>
-      <w:pPr>
-        <w:pStyle w:val="a5"/>
-        <w:numPr>
-          <w:ilvl w:val="0"/>
-          <w:numId w:val="1"/>
-        </w:numPr>
-        <w:ind w:firstLineChars="0"/>
-        <w:jc w:val="left"/>
-      </w:pPr>
-      <w:r>
-        <w:rPr>
-          <w:rFonts w:hint="eastAsia"/>
-        </w:rPr>
-        <w:t>附录</w:t>
-      </w:r>
-    </w:p>
-    <w:p>
-      <w:pPr>
-        <w:jc w:val="left"/>
-      </w:pPr>
-      <w:r>
-        <w:rPr>
-          <w:rFonts w:hint="eastAsia"/>
-        </w:rPr>
-        <w:t>询问调查</w:t>
+        <w:t>CSV文件下载不全，仅有部分Transaction数据</w:t>
       </w:r>
     </w:p>
     <w:p>
@@ -501,10 +510,10 @@
           <w:noProof/>
         </w:rPr>
         <w:drawing>
-          <wp:inline distT="0" distB="0" distL="0" distR="0" wp14:anchorId="03FBCE82" wp14:editId="4F362640">
-            <wp:extent cx="2383155" cy="1664100"/>
-            <wp:effectExtent l="0" t="0" r="4445" b="12700"/>
-            <wp:docPr id="2" name="图片 2"/>
+          <wp:inline distT="0" distB="0" distL="0" distR="0" wp14:anchorId="5CB5138C" wp14:editId="08F8A200">
+            <wp:extent cx="4324036" cy="2808019"/>
+            <wp:effectExtent l="0" t="0" r="0" b="11430"/>
+            <wp:docPr id="6" name="图片 6"/>
             <wp:cNvGraphicFramePr>
               <a:graphicFrameLocks xmlns:a="http://schemas.openxmlformats.org/drawingml/2006/main" noChangeAspect="1"/>
             </wp:cNvGraphicFramePr>
@@ -524,6 +533,663 @@
                   <pic:spPr>
                     <a:xfrm>
                       <a:off x="0" y="0"/>
+                      <a:ext cx="4334379" cy="2814736"/>
+                    </a:xfrm>
+                    <a:prstGeom prst="rect">
+                      <a:avLst/>
+                    </a:prstGeom>
+                  </pic:spPr>
+                </pic:pic>
+              </a:graphicData>
+            </a:graphic>
+          </wp:inline>
+        </w:drawing>
+      </w:r>
+    </w:p>
+    <w:p>
+      <w:pPr>
+        <w:pStyle w:val="a5"/>
+        <w:numPr>
+          <w:ilvl w:val="2"/>
+          <w:numId w:val="2"/>
+        </w:numPr>
+        <w:ind w:firstLineChars="0"/>
+        <w:jc w:val="left"/>
+      </w:pPr>
+      <w:proofErr w:type="spellStart"/>
+      <w:r>
+        <w:rPr>
+          <w:rFonts w:hint="eastAsia"/>
+        </w:rPr>
+        <w:t>Etherscan</w:t>
+      </w:r>
+      <w:proofErr w:type="spellEnd"/>
+      <w:r>
+        <w:rPr>
+          <w:rFonts w:hint="eastAsia"/>
+        </w:rPr>
+        <w:t>查询交易</w:t>
+      </w:r>
+    </w:p>
+    <w:p>
+      <w:pPr>
+        <w:jc w:val="left"/>
+      </w:pPr>
+      <w:ins w:id="0" w:author="Microsoft Office 用户" w:date="2018-05-31T14:45:00Z">
+        <w:r>
+          <w:rPr>
+            <w:noProof/>
+          </w:rPr>
+          <w:drawing>
+            <wp:inline distT="0" distB="0" distL="0" distR="0" wp14:anchorId="3CA3FEA6" wp14:editId="0C1768EF">
+              <wp:extent cx="5270500" cy="2437765"/>
+              <wp:effectExtent l="0" t="0" r="12700" b="635"/>
+              <wp:docPr id="9" name="图片 9"/>
+              <wp:cNvGraphicFramePr>
+                <a:graphicFrameLocks xmlns:a="http://schemas.openxmlformats.org/drawingml/2006/main" noChangeAspect="1"/>
+              </wp:cNvGraphicFramePr>
+              <a:graphic xmlns:a="http://schemas.openxmlformats.org/drawingml/2006/main">
+                <a:graphicData uri="http://schemas.openxmlformats.org/drawingml/2006/picture">
+                  <pic:pic xmlns:pic="http://schemas.openxmlformats.org/drawingml/2006/picture">
+                    <pic:nvPicPr>
+                      <pic:cNvPr id="1" name=""/>
+                      <pic:cNvPicPr/>
+                    </pic:nvPicPr>
+                    <pic:blipFill>
+                      <a:blip r:embed="rId11"/>
+                      <a:stretch>
+                        <a:fillRect/>
+                      </a:stretch>
+                    </pic:blipFill>
+                    <pic:spPr>
+                      <a:xfrm>
+                        <a:off x="0" y="0"/>
+                        <a:ext cx="5270500" cy="2437765"/>
+                      </a:xfrm>
+                      <a:prstGeom prst="rect">
+                        <a:avLst/>
+                      </a:prstGeom>
+                    </pic:spPr>
+                  </pic:pic>
+                </a:graphicData>
+              </a:graphic>
+            </wp:inline>
+          </w:drawing>
+        </w:r>
+      </w:ins>
+    </w:p>
+    <w:p>
+      <w:pPr>
+        <w:pStyle w:val="a5"/>
+        <w:numPr>
+          <w:ilvl w:val="2"/>
+          <w:numId w:val="2"/>
+        </w:numPr>
+        <w:ind w:firstLineChars="0"/>
+        <w:jc w:val="left"/>
+        <w:rPr>
+          <w:ins w:id="1" w:author="Microsoft Office 用户" w:date="2018-05-31T14:45:00Z"/>
+        </w:rPr>
+      </w:pPr>
+      <w:proofErr w:type="spellStart"/>
+      <w:ins w:id="2" w:author="Microsoft Office 用户" w:date="2018-05-31T14:45:00Z">
+        <w:r>
+          <w:rPr>
+            <w:rFonts w:hint="eastAsia"/>
+          </w:rPr>
+          <w:t>Etherscan</w:t>
+        </w:r>
+        <w:proofErr w:type="spellEnd"/>
+        <w:r>
+          <w:rPr>
+            <w:rFonts w:hint="eastAsia"/>
+          </w:rPr>
+          <w:t>用户排名</w:t>
+        </w:r>
+      </w:ins>
+    </w:p>
+    <w:p>
+      <w:pPr>
+        <w:pStyle w:val="a5"/>
+        <w:numPr>
+          <w:ilvl w:val="2"/>
+          <w:numId w:val="2"/>
+        </w:numPr>
+        <w:ind w:firstLineChars="0"/>
+        <w:jc w:val="left"/>
+      </w:pPr>
+      <w:ins w:id="3" w:author="Microsoft Office 用户" w:date="2018-05-31T14:45:00Z">
+        <w:r>
+          <w:rPr>
+            <w:noProof/>
+          </w:rPr>
+          <w:drawing>
+            <wp:inline distT="0" distB="0" distL="0" distR="0" wp14:anchorId="27887D8A" wp14:editId="125BE260">
+              <wp:extent cx="5124136" cy="2909028"/>
+              <wp:effectExtent l="0" t="0" r="6985" b="12065"/>
+              <wp:docPr id="10" name="图片 10"/>
+              <wp:cNvGraphicFramePr>
+                <a:graphicFrameLocks xmlns:a="http://schemas.openxmlformats.org/drawingml/2006/main" noChangeAspect="1"/>
+              </wp:cNvGraphicFramePr>
+              <a:graphic xmlns:a="http://schemas.openxmlformats.org/drawingml/2006/main">
+                <a:graphicData uri="http://schemas.openxmlformats.org/drawingml/2006/picture">
+                  <pic:pic xmlns:pic="http://schemas.openxmlformats.org/drawingml/2006/picture">
+                    <pic:nvPicPr>
+                      <pic:cNvPr id="1" name=""/>
+                      <pic:cNvPicPr/>
+                    </pic:nvPicPr>
+                    <pic:blipFill>
+                      <a:blip r:embed="rId12"/>
+                      <a:stretch>
+                        <a:fillRect/>
+                      </a:stretch>
+                    </pic:blipFill>
+                    <pic:spPr>
+                      <a:xfrm>
+                        <a:off x="0" y="0"/>
+                        <a:ext cx="5126306" cy="2910260"/>
+                      </a:xfrm>
+                      <a:prstGeom prst="rect">
+                        <a:avLst/>
+                      </a:prstGeom>
+                    </pic:spPr>
+                  </pic:pic>
+                </a:graphicData>
+              </a:graphic>
+            </wp:inline>
+          </w:drawing>
+        </w:r>
+      </w:ins>
+    </w:p>
+    <w:p>
+      <w:pPr>
+        <w:pStyle w:val="a5"/>
+        <w:ind w:left="420" w:firstLineChars="0" w:firstLine="0"/>
+        <w:jc w:val="left"/>
+      </w:pPr>
+    </w:p>
+    <w:p>
+      <w:pPr>
+        <w:pStyle w:val="a5"/>
+        <w:numPr>
+          <w:ilvl w:val="0"/>
+          <w:numId w:val="4"/>
+        </w:numPr>
+        <w:ind w:firstLineChars="0"/>
+        <w:jc w:val="left"/>
+      </w:pPr>
+      <w:r>
+        <w:rPr>
+          <w:rFonts w:hint="eastAsia"/>
+        </w:rPr>
+        <w:t xml:space="preserve"> 本地获取+本地分析</w:t>
+      </w:r>
+    </w:p>
+    <w:p>
+      <w:pPr>
+        <w:ind w:left="360"/>
+        <w:jc w:val="left"/>
+        <w:rPr>
+          <w:ins w:id="4" w:author="Microsoft Office 用户" w:date="2018-05-31T16:42:00Z"/>
+        </w:rPr>
+      </w:pPr>
+      <w:r>
+        <w:rPr>
+          <w:rFonts w:hint="eastAsia"/>
+        </w:rPr>
+        <w:t>通过Web3与本地</w:t>
+      </w:r>
+      <w:proofErr w:type="spellStart"/>
+      <w:r>
+        <w:rPr>
+          <w:rFonts w:hint="eastAsia"/>
+        </w:rPr>
+        <w:t>Ethereum</w:t>
+      </w:r>
+      <w:proofErr w:type="spellEnd"/>
+      <w:r>
+        <w:rPr>
+          <w:rFonts w:hint="eastAsia"/>
+        </w:rPr>
+        <w:t>全节点交互，批量处理查询</w:t>
+      </w:r>
+      <w:proofErr w:type="spellStart"/>
+      <w:r>
+        <w:rPr>
+          <w:rFonts w:hint="eastAsia"/>
+        </w:rPr>
+        <w:t>js</w:t>
+      </w:r>
+      <w:proofErr w:type="spellEnd"/>
+      <w:r>
+        <w:rPr>
+          <w:rFonts w:hint="eastAsia"/>
+        </w:rPr>
+        <w:t>脚本，最后获取Address数据。注，Balance有Public方法：</w:t>
+      </w:r>
+      <w:proofErr w:type="spellStart"/>
+      <w:r>
+        <w:rPr>
+          <w:rFonts w:hint="eastAsia"/>
+        </w:rPr>
+        <w:t>balanceOf</w:t>
+      </w:r>
+      <w:proofErr w:type="spellEnd"/>
+      <w:r>
+        <w:rPr>
+          <w:rFonts w:hint="eastAsia"/>
+        </w:rPr>
+        <w:t>()。好处是速度快，方便，缺点需要搭建全节点环境</w:t>
+      </w:r>
+    </w:p>
+    <w:p>
+      <w:pPr>
+        <w:ind w:left="360"/>
+        <w:jc w:val="left"/>
+        <w:rPr>
+          <w:ins w:id="5" w:author="Microsoft Office 用户" w:date="2018-05-31T16:42:00Z"/>
+        </w:rPr>
+      </w:pPr>
+      <w:ins w:id="6" w:author="Microsoft Office 用户" w:date="2018-05-31T16:42:00Z">
+        <w:r>
+          <w:rPr>
+            <w:noProof/>
+          </w:rPr>
+          <w:drawing>
+            <wp:inline distT="0" distB="0" distL="0" distR="0" wp14:anchorId="0552D499" wp14:editId="0A978119">
+              <wp:extent cx="5270500" cy="2967355"/>
+              <wp:effectExtent l="0" t="0" r="12700" b="4445"/>
+              <wp:docPr id="11" name="图片 11"/>
+              <wp:cNvGraphicFramePr>
+                <a:graphicFrameLocks xmlns:a="http://schemas.openxmlformats.org/drawingml/2006/main" noChangeAspect="1"/>
+              </wp:cNvGraphicFramePr>
+              <a:graphic xmlns:a="http://schemas.openxmlformats.org/drawingml/2006/main">
+                <a:graphicData uri="http://schemas.openxmlformats.org/drawingml/2006/picture">
+                  <pic:pic xmlns:pic="http://schemas.openxmlformats.org/drawingml/2006/picture">
+                    <pic:nvPicPr>
+                      <pic:cNvPr id="1" name=""/>
+                      <pic:cNvPicPr/>
+                    </pic:nvPicPr>
+                    <pic:blipFill>
+                      <a:blip r:embed="rId13"/>
+                      <a:stretch>
+                        <a:fillRect/>
+                      </a:stretch>
+                    </pic:blipFill>
+                    <pic:spPr>
+                      <a:xfrm>
+                        <a:off x="0" y="0"/>
+                        <a:ext cx="5270500" cy="2967355"/>
+                      </a:xfrm>
+                      <a:prstGeom prst="rect">
+                        <a:avLst/>
+                      </a:prstGeom>
+                    </pic:spPr>
+                  </pic:pic>
+                </a:graphicData>
+              </a:graphic>
+            </wp:inline>
+          </w:drawing>
+        </w:r>
+      </w:ins>
+    </w:p>
+    <w:p>
+      <w:pPr>
+        <w:ind w:left="360"/>
+        <w:jc w:val="left"/>
+        <w:rPr>
+          <w:ins w:id="7" w:author="Microsoft Office 用户" w:date="2018-05-31T16:42:00Z"/>
+        </w:rPr>
+      </w:pPr>
+      <w:ins w:id="8" w:author="Microsoft Office 用户" w:date="2018-05-31T16:42:00Z">
+        <w:r>
+          <w:fldChar w:fldCharType="begin"/>
+        </w:r>
+        <w:r>
+          <w:instrText xml:space="preserve"> HYPERLINK "</w:instrText>
+        </w:r>
+        <w:r>
+          <w:instrText>https://ethereum.stackexchange.com/questions/3417/how-to-get-contract-internal-transactions</w:instrText>
+        </w:r>
+        <w:r>
+          <w:instrText xml:space="preserve">" </w:instrText>
+        </w:r>
+        <w:r>
+          <w:fldChar w:fldCharType="separate"/>
+        </w:r>
+        <w:r>
+          <w:rPr>
+            <w:rStyle w:val="a6"/>
+          </w:rPr>
+          <w:t>https://ethereum.stackexchange.com/questions/3417/how-to-get-contract-internal-transactions</w:t>
+        </w:r>
+        <w:r>
+          <w:fldChar w:fldCharType="end"/>
+        </w:r>
+      </w:ins>
+    </w:p>
+    <w:p>
+      <w:pPr>
+        <w:ind w:left="360"/>
+        <w:jc w:val="left"/>
+      </w:pPr>
+    </w:p>
+    <w:p>
+      <w:pPr>
+        <w:ind w:left="360"/>
+        <w:jc w:val="left"/>
+        <w:rPr>
+          <w:ins w:id="9" w:author="Microsoft Office 用户" w:date="2018-05-31T16:45:00Z"/>
+          <w:rFonts w:hint="eastAsia"/>
+        </w:rPr>
+      </w:pPr>
+    </w:p>
+    <w:p>
+      <w:pPr>
+        <w:ind w:left="360"/>
+        <w:jc w:val="left"/>
+        <w:rPr>
+          <w:ins w:id="10" w:author="Microsoft Office 用户" w:date="2018-05-31T16:45:00Z"/>
+        </w:rPr>
+      </w:pPr>
+      <w:ins w:id="11" w:author="Microsoft Office 用户" w:date="2018-05-31T16:45:00Z">
+        <w:r>
+          <w:rPr>
+            <w:noProof/>
+          </w:rPr>
+          <w:drawing>
+            <wp:inline distT="0" distB="0" distL="0" distR="0" wp14:anchorId="707850DF" wp14:editId="181C295F">
+              <wp:extent cx="5270500" cy="4462780"/>
+              <wp:effectExtent l="0" t="0" r="12700" b="7620"/>
+              <wp:docPr id="12" name="图片 12"/>
+              <wp:cNvGraphicFramePr>
+                <a:graphicFrameLocks xmlns:a="http://schemas.openxmlformats.org/drawingml/2006/main" noChangeAspect="1"/>
+              </wp:cNvGraphicFramePr>
+              <a:graphic xmlns:a="http://schemas.openxmlformats.org/drawingml/2006/main">
+                <a:graphicData uri="http://schemas.openxmlformats.org/drawingml/2006/picture">
+                  <pic:pic xmlns:pic="http://schemas.openxmlformats.org/drawingml/2006/picture">
+                    <pic:nvPicPr>
+                      <pic:cNvPr id="1" name=""/>
+                      <pic:cNvPicPr/>
+                    </pic:nvPicPr>
+                    <pic:blipFill>
+                      <a:blip r:embed="rId14"/>
+                      <a:stretch>
+                        <a:fillRect/>
+                      </a:stretch>
+                    </pic:blipFill>
+                    <pic:spPr>
+                      <a:xfrm>
+                        <a:off x="0" y="0"/>
+                        <a:ext cx="5270500" cy="4462780"/>
+                      </a:xfrm>
+                      <a:prstGeom prst="rect">
+                        <a:avLst/>
+                      </a:prstGeom>
+                    </pic:spPr>
+                  </pic:pic>
+                </a:graphicData>
+              </a:graphic>
+            </wp:inline>
+          </w:drawing>
+        </w:r>
+      </w:ins>
+    </w:p>
+    <w:p>
+      <w:pPr>
+        <w:ind w:left="360"/>
+        <w:jc w:val="left"/>
+        <w:rPr>
+          <w:rFonts w:hint="eastAsia"/>
+        </w:rPr>
+      </w:pPr>
+      <w:r>
+        <w:fldChar w:fldCharType="begin"/>
+      </w:r>
+      <w:r>
+        <w:instrText xml:space="preserve"> HYPERLINK "</w:instrText>
+      </w:r>
+      <w:ins w:id="12" w:author="Microsoft Office 用户" w:date="2018-05-31T16:45:00Z">
+        <w:r>
+          <w:instrText>https://github.com/ethereum/go-ethereum/issues/1897</w:instrText>
+        </w:r>
+      </w:ins>
+      <w:r>
+        <w:instrText xml:space="preserve">" </w:instrText>
+      </w:r>
+      <w:r>
+        <w:fldChar w:fldCharType="separate"/>
+      </w:r>
+      <w:ins w:id="13" w:author="Microsoft Office 用户" w:date="2018-05-31T16:45:00Z">
+        <w:r>
+          <w:rPr>
+            <w:rStyle w:val="a6"/>
+          </w:rPr>
+          <w:t>https://github.com/ethereum/go-ethereum/issues/1897</w:t>
+        </w:r>
+      </w:ins>
+      <w:r>
+        <w:fldChar w:fldCharType="end"/>
+      </w:r>
+    </w:p>
+    <w:p>
+      <w:pPr>
+        <w:ind w:left="360"/>
+        <w:jc w:val="left"/>
+        <w:rPr>
+          <w:rFonts w:hint="eastAsia"/>
+        </w:rPr>
+      </w:pPr>
+    </w:p>
+    <w:p>
+      <w:pPr>
+        <w:ind w:left="360"/>
+        <w:jc w:val="left"/>
+        <w:rPr>
+          <w:rFonts w:hint="eastAsia"/>
+        </w:rPr>
+      </w:pPr>
+      <w:r>
+        <w:rPr>
+          <w:rFonts w:hint="eastAsia"/>
+        </w:rPr>
+        <w:t>总结</w:t>
+      </w:r>
+    </w:p>
+    <w:p>
+      <w:pPr>
+        <w:ind w:left="360"/>
+        <w:jc w:val="left"/>
+        <w:rPr>
+          <w:rFonts w:hint="eastAsia"/>
+        </w:rPr>
+      </w:pPr>
+      <w:r>
+        <w:drawing>
+          <wp:inline distT="0" distB="0" distL="0" distR="0" wp14:anchorId="5C22B8FE" wp14:editId="0D6C2BCB">
+            <wp:extent cx="5270500" cy="4483735"/>
+            <wp:effectExtent l="0" t="0" r="12700" b="12065"/>
+            <wp:docPr id="8" name="图片 8"/>
+            <wp:cNvGraphicFramePr>
+              <a:graphicFrameLocks xmlns:a="http://schemas.openxmlformats.org/drawingml/2006/main" noChangeAspect="1"/>
+            </wp:cNvGraphicFramePr>
+            <a:graphic xmlns:a="http://schemas.openxmlformats.org/drawingml/2006/main">
+              <a:graphicData uri="http://schemas.openxmlformats.org/drawingml/2006/picture">
+                <pic:pic xmlns:pic="http://schemas.openxmlformats.org/drawingml/2006/picture">
+                  <pic:nvPicPr>
+                    <pic:cNvPr id="1" name=""/>
+                    <pic:cNvPicPr/>
+                  </pic:nvPicPr>
+                  <pic:blipFill>
+                    <a:blip r:embed="rId15"/>
+                    <a:stretch>
+                      <a:fillRect/>
+                    </a:stretch>
+                  </pic:blipFill>
+                  <pic:spPr>
+                    <a:xfrm>
+                      <a:off x="0" y="0"/>
+                      <a:ext cx="5270500" cy="4483735"/>
+                    </a:xfrm>
+                    <a:prstGeom prst="rect">
+                      <a:avLst/>
+                    </a:prstGeom>
+                  </pic:spPr>
+                </pic:pic>
+              </a:graphicData>
+            </a:graphic>
+          </wp:inline>
+        </w:drawing>
+      </w:r>
+    </w:p>
+    <w:p>
+      <w:pPr>
+        <w:ind w:left="360"/>
+        <w:jc w:val="left"/>
+        <w:rPr>
+          <w:rFonts w:hint="eastAsia"/>
+        </w:rPr>
+      </w:pPr>
+      <w:hyperlink r:id="rId16" w:history="1">
+        <w:r>
+          <w:rPr>
+            <w:rStyle w:val="a6"/>
+          </w:rPr>
+          <w:t>https://ethereum.stackexchange.com/questions/16112/how-to-obtain-all-transaction-of-a-contract</w:t>
+        </w:r>
+      </w:hyperlink>
+    </w:p>
+    <w:p>
+      <w:pPr>
+        <w:ind w:left="360"/>
+        <w:jc w:val="left"/>
+        <w:rPr>
+          <w:rFonts w:hint="eastAsia"/>
+        </w:rPr>
+      </w:pPr>
+      <w:bookmarkStart w:id="14" w:name="_GoBack"/>
+      <w:r>
+        <w:drawing>
+          <wp:inline distT="0" distB="0" distL="0" distR="0" wp14:anchorId="28B9F0DA" wp14:editId="4377A73F">
+            <wp:extent cx="5270500" cy="4147820"/>
+            <wp:effectExtent l="0" t="0" r="12700" b="0"/>
+            <wp:docPr id="13" name="图片 13"/>
+            <wp:cNvGraphicFramePr>
+              <a:graphicFrameLocks xmlns:a="http://schemas.openxmlformats.org/drawingml/2006/main" noChangeAspect="1"/>
+            </wp:cNvGraphicFramePr>
+            <a:graphic xmlns:a="http://schemas.openxmlformats.org/drawingml/2006/main">
+              <a:graphicData uri="http://schemas.openxmlformats.org/drawingml/2006/picture">
+                <pic:pic xmlns:pic="http://schemas.openxmlformats.org/drawingml/2006/picture">
+                  <pic:nvPicPr>
+                    <pic:cNvPr id="1" name=""/>
+                    <pic:cNvPicPr/>
+                  </pic:nvPicPr>
+                  <pic:blipFill>
+                    <a:blip r:embed="rId17"/>
+                    <a:stretch>
+                      <a:fillRect/>
+                    </a:stretch>
+                  </pic:blipFill>
+                  <pic:spPr>
+                    <a:xfrm>
+                      <a:off x="0" y="0"/>
+                      <a:ext cx="5270500" cy="4147820"/>
+                    </a:xfrm>
+                    <a:prstGeom prst="rect">
+                      <a:avLst/>
+                    </a:prstGeom>
+                  </pic:spPr>
+                </pic:pic>
+              </a:graphicData>
+            </a:graphic>
+          </wp:inline>
+        </w:drawing>
+      </w:r>
+      <w:bookmarkEnd w:id="14"/>
+    </w:p>
+    <w:p>
+      <w:pPr>
+        <w:ind w:left="360"/>
+        <w:jc w:val="left"/>
+        <w:rPr>
+          <w:rFonts w:hint="eastAsia"/>
+        </w:rPr>
+      </w:pPr>
+      <w:hyperlink r:id="rId18" w:history="1">
+        <w:r>
+          <w:rPr>
+            <w:rStyle w:val="a6"/>
+          </w:rPr>
+          <w:t>https://ethereum.stackexchange.com/questions/35605/how-do-i-checkout-all-the-token-transactions-in-a-ether-transaction-using-geth</w:t>
+        </w:r>
+      </w:hyperlink>
+    </w:p>
+    <w:p>
+      <w:pPr>
+        <w:ind w:left="360"/>
+        <w:jc w:val="left"/>
+      </w:pPr>
+    </w:p>
+    <w:p>
+      <w:pPr>
+        <w:pStyle w:val="a5"/>
+        <w:numPr>
+          <w:ilvl w:val="0"/>
+          <w:numId w:val="1"/>
+        </w:numPr>
+        <w:ind w:firstLineChars="0"/>
+        <w:jc w:val="left"/>
+      </w:pPr>
+      <w:r>
+        <w:rPr>
+          <w:rFonts w:hint="eastAsia"/>
+        </w:rPr>
+        <w:t>附录</w:t>
+      </w:r>
+    </w:p>
+    <w:p>
+      <w:pPr>
+        <w:jc w:val="left"/>
+      </w:pPr>
+      <w:r>
+        <w:rPr>
+          <w:rFonts w:hint="eastAsia"/>
+        </w:rPr>
+        <w:t>询问调查</w:t>
+      </w:r>
+    </w:p>
+    <w:p>
+      <w:pPr>
+        <w:jc w:val="center"/>
+      </w:pPr>
+      <w:r>
+        <w:rPr>
+          <w:noProof/>
+        </w:rPr>
+        <w:drawing>
+          <wp:inline distT="0" distB="0" distL="0" distR="0" wp14:anchorId="03FBCE82" wp14:editId="4F362640">
+            <wp:extent cx="2383155" cy="1664100"/>
+            <wp:effectExtent l="0" t="0" r="4445" b="12700"/>
+            <wp:docPr id="2" name="图片 2"/>
+            <wp:cNvGraphicFramePr>
+              <a:graphicFrameLocks xmlns:a="http://schemas.openxmlformats.org/drawingml/2006/main" noChangeAspect="1"/>
+            </wp:cNvGraphicFramePr>
+            <a:graphic xmlns:a="http://schemas.openxmlformats.org/drawingml/2006/main">
+              <a:graphicData uri="http://schemas.openxmlformats.org/drawingml/2006/picture">
+                <pic:pic xmlns:pic="http://schemas.openxmlformats.org/drawingml/2006/picture">
+                  <pic:nvPicPr>
+                    <pic:cNvPr id="1" name=""/>
+                    <pic:cNvPicPr/>
+                  </pic:nvPicPr>
+                  <pic:blipFill>
+                    <a:blip r:embed="rId19"/>
+                    <a:stretch>
+                      <a:fillRect/>
+                    </a:stretch>
+                  </pic:blipFill>
+                  <pic:spPr>
+                    <a:xfrm>
+                      <a:off x="0" y="0"/>
                       <a:ext cx="2398683" cy="1674943"/>
                     </a:xfrm>
                     <a:prstGeom prst="rect">
@@ -556,7 +1222,7 @@
                     <pic:cNvPicPr/>
                   </pic:nvPicPr>
                   <pic:blipFill>
-                    <a:blip r:embed="rId11"/>
+                    <a:blip r:embed="rId20"/>
                     <a:stretch>
                       <a:fillRect/>
                     </a:stretch>
@@ -580,9 +1246,6 @@
     <w:p>
       <w:pPr>
         <w:jc w:val="center"/>
-        <w:rPr>
-          <w:rFonts w:hint="eastAsia"/>
-        </w:rPr>
       </w:pPr>
       <w:r>
         <w:rPr>
@@ -604,7 +1267,7 @@
                     <pic:cNvPicPr/>
                   </pic:nvPicPr>
                   <pic:blipFill>
-                    <a:blip r:embed="rId12"/>
+                    <a:blip r:embed="rId21"/>
                     <a:stretch>
                       <a:fillRect/>
                     </a:stretch>
@@ -841,7 +1504,7 @@
   <w:abstractNum w:abstractNumId="2">
     <w:nsid w:val="5ADD077F"/>
     <w:multiLevelType w:val="hybridMultilevel"/>
-    <w:tmpl w:val="58B6B896"/>
+    <w:tmpl w:val="9D7E8BBA"/>
     <w:lvl w:ilvl="0" w:tplc="6D9C80F2">
       <w:start w:val="1"/>
       <w:numFmt w:val="decimalEnclosedCircle"/>
@@ -863,14 +1526,17 @@
         <w:ind w:left="1380" w:hanging="480"/>
       </w:pPr>
     </w:lvl>
-    <w:lvl w:ilvl="2" w:tplc="0409001B" w:tentative="1">
-      <w:start w:val="1"/>
-      <w:numFmt w:val="lowerRoman"/>
-      <w:lvlText w:val="%3."/>
-      <w:lvlJc w:val="right"/>
-      <w:pPr>
-        <w:ind w:left="1860" w:hanging="480"/>
-      </w:pPr>
+    <w:lvl w:ilvl="2" w:tplc="DF8CAFE4">
+      <w:start w:val="1"/>
+      <w:numFmt w:val="decimal"/>
+      <w:lvlText w:val="（%3）"/>
+      <w:lvlJc w:val="left"/>
+      <w:pPr>
+        <w:ind w:left="2100" w:hanging="720"/>
+      </w:pPr>
+      <w:rPr>
+        <w:rFonts w:hint="eastAsia"/>
+      </w:rPr>
     </w:lvl>
     <w:lvl w:ilvl="3" w:tplc="0409000F" w:tentative="1">
       <w:start w:val="1"/>
@@ -1029,6 +1695,14 @@
     <w:abstractNumId w:val="1"/>
   </w:num>
 </w:numbering>
+</file>
+
+<file path=word/people.xml><?xml version="1.0" encoding="utf-8"?>
+<w15:people xmlns:wpc="http://schemas.microsoft.com/office/word/2010/wordprocessingCanvas" xmlns:mo="http://schemas.microsoft.com/office/mac/office/2008/main" xmlns:mc="http://schemas.openxmlformats.org/markup-compatibility/2006" xmlns:mv="urn:schemas-microsoft-com:mac:vml" xmlns:o="urn:schemas-microsoft-com:office:office" xmlns:r="http://schemas.openxmlformats.org/officeDocument/2006/relationships" xmlns:m="http://schemas.openxmlformats.org/officeDocument/2006/math" xmlns:v="urn:schemas-microsoft-com:vml" xmlns:wp14="http://schemas.microsoft.com/office/word/2010/wordprocessingDrawing" xmlns:wp="http://schemas.openxmlformats.org/drawingml/2006/wordprocessingDrawing" xmlns:w10="urn:schemas-microsoft-com:office:word" xmlns:w="http://schemas.openxmlformats.org/wordprocessingml/2006/main" xmlns:w14="http://schemas.microsoft.com/office/word/2010/wordml" xmlns:w15="http://schemas.microsoft.com/office/word/2012/wordml" xmlns:wpg="http://schemas.microsoft.com/office/word/2010/wordprocessingGroup" xmlns:wpi="http://schemas.microsoft.com/office/word/2010/wordprocessingInk" xmlns:wne="http://schemas.microsoft.com/office/word/2006/wordml" xmlns:wps="http://schemas.microsoft.com/office/word/2010/wordprocessingShape" mc:Ignorable="w14 w15 wp14">
+  <w15:person w15:author="Microsoft Office 用户">
+    <w15:presenceInfo w15:providerId="None" w15:userId="Microsoft Office 用户"/>
+  </w15:person>
+</w15:people>
 </file>
 
 <file path=word/styles.xml><?xml version="1.0" encoding="utf-8"?>
@@ -1593,6 +2267,33 @@
       <w:u w:val="single"/>
     </w:rPr>
   </w:style>
+  <w:style w:type="paragraph" w:styleId="a7">
+    <w:name w:val="Balloon Text"/>
+    <w:basedOn w:val="a"/>
+    <w:link w:val="a8"/>
+    <w:uiPriority w:val="99"/>
+    <w:semiHidden/>
+    <w:unhideWhenUsed/>
+    <w:rsid w:val="00384E9A"/>
+    <w:rPr>
+      <w:rFonts w:ascii="宋体" w:eastAsia="宋体"/>
+      <w:sz w:val="18"/>
+      <w:szCs w:val="18"/>
+    </w:rPr>
+  </w:style>
+  <w:style w:type="character" w:customStyle="1" w:styleId="a8">
+    <w:name w:val="批注框文本字符"/>
+    <w:basedOn w:val="a0"/>
+    <w:link w:val="a7"/>
+    <w:uiPriority w:val="99"/>
+    <w:semiHidden/>
+    <w:rsid w:val="00384E9A"/>
+    <w:rPr>
+      <w:rFonts w:ascii="宋体" w:eastAsia="宋体"/>
+      <w:sz w:val="18"/>
+      <w:szCs w:val="18"/>
+    </w:rPr>
+  </w:style>
 </w:styles>
 </file>
 

</xml_diff>